<commit_message>
updated study plan to reflect completed sections
</commit_message>
<xml_diff>
--- a/Java & Angular Study Plan.docx
+++ b/Java & Angular Study Plan.docx
@@ -274,8 +274,14 @@
           <w:tab w:val="left" w:pos="1418"/>
         </w:tabs>
         <w:spacing w:after="0"/>
-      </w:pPr>
-      <w:r>
+        <w:rPr>
+          <w:highlight w:val="yellow"/>
+        </w:rPr>
+      </w:pPr>
+      <w:r>
+        <w:rPr>
+          <w:highlight w:val="yellow"/>
+        </w:rPr>
         <w:t xml:space="preserve">Java If-Else </w:t>
       </w:r>
     </w:p>
@@ -326,8 +332,14 @@
           <w:tab w:val="left" w:pos="1418"/>
         </w:tabs>
         <w:spacing w:after="0"/>
-      </w:pPr>
-      <w:r>
+        <w:rPr>
+          <w:highlight w:val="yellow"/>
+        </w:rPr>
+      </w:pPr>
+      <w:r>
+        <w:rPr>
+          <w:highlight w:val="yellow"/>
+        </w:rPr>
         <w:t xml:space="preserve">Java Output Formatting </w:t>
       </w:r>
     </w:p>
@@ -337,6 +349,364 @@
         <w:numPr>
           <w:ilvl w:val="0"/>
           <w:numId w:val="2"/>
+        </w:numPr>
+        <w:tabs>
+          <w:tab w:val="left" w:pos="709"/>
+        </w:tabs>
+        <w:rPr>
+          <w:strike/>
+        </w:rPr>
+      </w:pPr>
+      <w:r>
+        <w:rPr>
+          <w:rStyle w:val="Strong"/>
+          <w:strike/>
+        </w:rPr>
+        <w:t>Practice (1 hour)</w:t>
+      </w:r>
+      <w:r>
+        <w:rPr>
+          <w:strike/>
+        </w:rPr>
+        <w:t xml:space="preserve">: Create simple programs that use variables and operators </w:t>
+      </w:r>
+    </w:p>
+    <w:p>
+      <w:pPr>
+        <w:pStyle w:val="BodyText"/>
+      </w:pPr>
+      <w:r>
+        <w:rPr>
+          <w:rStyle w:val="Strong"/>
+        </w:rPr>
+        <w:t>Angular (1 hour) - Modules 1-11</w:t>
+      </w:r>
+    </w:p>
+    <w:p>
+      <w:pPr>
+        <w:pStyle w:val="BodyText"/>
+        <w:numPr>
+          <w:ilvl w:val="0"/>
+          <w:numId w:val="3"/>
+        </w:numPr>
+        <w:tabs>
+          <w:tab w:val="left" w:pos="709"/>
+        </w:tabs>
+        <w:spacing w:after="0"/>
+        <w:rPr>
+          <w:strike/>
+        </w:rPr>
+      </w:pPr>
+      <w:r>
+        <w:rPr>
+          <w:strike/>
+        </w:rPr>
+        <w:t xml:space="preserve">Set up Node.js and </w:t>
+      </w:r>
+      <w:proofErr w:type="spellStart"/>
+      <w:r>
+        <w:rPr>
+          <w:strike/>
+        </w:rPr>
+        <w:t>npm</w:t>
+      </w:r>
+      <w:proofErr w:type="spellEnd"/>
+      <w:r>
+        <w:rPr>
+          <w:strike/>
+        </w:rPr>
+        <w:t xml:space="preserve"> </w:t>
+      </w:r>
+    </w:p>
+    <w:p>
+      <w:pPr>
+        <w:pStyle w:val="BodyText"/>
+        <w:numPr>
+          <w:ilvl w:val="0"/>
+          <w:numId w:val="3"/>
+        </w:numPr>
+        <w:tabs>
+          <w:tab w:val="left" w:pos="709"/>
+        </w:tabs>
+        <w:spacing w:after="0"/>
+        <w:rPr>
+          <w:strike/>
+        </w:rPr>
+      </w:pPr>
+      <w:r>
+        <w:rPr>
+          <w:strike/>
+        </w:rPr>
+        <w:t xml:space="preserve">Install Angular CLI </w:t>
+      </w:r>
+    </w:p>
+    <w:p>
+      <w:pPr>
+        <w:pStyle w:val="BodyText"/>
+        <w:numPr>
+          <w:ilvl w:val="0"/>
+          <w:numId w:val="3"/>
+        </w:numPr>
+        <w:tabs>
+          <w:tab w:val="left" w:pos="709"/>
+        </w:tabs>
+        <w:spacing w:after="0"/>
+        <w:rPr>
+          <w:strike/>
+        </w:rPr>
+      </w:pPr>
+      <w:r>
+        <w:rPr>
+          <w:strike/>
+        </w:rPr>
+        <w:t xml:space="preserve">Create your first Angular application </w:t>
+      </w:r>
+    </w:p>
+    <w:p>
+      <w:pPr>
+        <w:pStyle w:val="BodyText"/>
+        <w:numPr>
+          <w:ilvl w:val="0"/>
+          <w:numId w:val="3"/>
+        </w:numPr>
+        <w:tabs>
+          <w:tab w:val="left" w:pos="709"/>
+        </w:tabs>
+        <w:spacing w:after="0"/>
+        <w:rPr>
+          <w:strike/>
+        </w:rPr>
+      </w:pPr>
+      <w:proofErr w:type="gramStart"/>
+      <w:r>
+        <w:rPr>
+          <w:strike/>
+        </w:rPr>
+        <w:t>Understand</w:t>
+      </w:r>
+      <w:proofErr w:type="gramEnd"/>
+      <w:r>
+        <w:rPr>
+          <w:strike/>
+        </w:rPr>
+        <w:t xml:space="preserve"> Angular project structure </w:t>
+      </w:r>
+    </w:p>
+    <w:p>
+      <w:pPr>
+        <w:pStyle w:val="BodyText"/>
+        <w:numPr>
+          <w:ilvl w:val="0"/>
+          <w:numId w:val="3"/>
+        </w:numPr>
+        <w:tabs>
+          <w:tab w:val="left" w:pos="709"/>
+        </w:tabs>
+        <w:rPr>
+          <w:strike/>
+        </w:rPr>
+      </w:pPr>
+      <w:r>
+        <w:rPr>
+          <w:strike/>
+        </w:rPr>
+        <w:t xml:space="preserve">Introduction to TypeScript basics </w:t>
+      </w:r>
+    </w:p>
+    <w:p>
+      <w:pPr>
+        <w:pStyle w:val="Heading3"/>
+      </w:pPr>
+      <w:r>
+        <w:t>DAY 2: Java Control Flow</w:t>
+      </w:r>
+    </w:p>
+    <w:p>
+      <w:pPr>
+        <w:pStyle w:val="BodyText"/>
+      </w:pPr>
+      <w:r>
+        <w:rPr>
+          <w:rStyle w:val="Strong"/>
+        </w:rPr>
+        <w:t>Java Morning (2 hours)</w:t>
+      </w:r>
+    </w:p>
+    <w:p>
+      <w:pPr>
+        <w:pStyle w:val="BodyText"/>
+        <w:numPr>
+          <w:ilvl w:val="0"/>
+          <w:numId w:val="4"/>
+        </w:numPr>
+        <w:tabs>
+          <w:tab w:val="left" w:pos="709"/>
+        </w:tabs>
+        <w:spacing w:after="0"/>
+      </w:pPr>
+      <w:r>
+        <w:t xml:space="preserve">Decision making statements (if, if-else, switch) </w:t>
+      </w:r>
+    </w:p>
+    <w:p>
+      <w:pPr>
+        <w:pStyle w:val="BodyText"/>
+        <w:numPr>
+          <w:ilvl w:val="0"/>
+          <w:numId w:val="4"/>
+        </w:numPr>
+        <w:tabs>
+          <w:tab w:val="left" w:pos="709"/>
+        </w:tabs>
+        <w:spacing w:after="0"/>
+      </w:pPr>
+      <w:r>
+        <w:t xml:space="preserve">Looping structures (for, while, do-while) </w:t>
+      </w:r>
+    </w:p>
+    <w:p>
+      <w:pPr>
+        <w:pStyle w:val="BodyText"/>
+        <w:numPr>
+          <w:ilvl w:val="0"/>
+          <w:numId w:val="4"/>
+        </w:numPr>
+        <w:tabs>
+          <w:tab w:val="left" w:pos="709"/>
+        </w:tabs>
+        <w:spacing w:after="0"/>
+      </w:pPr>
+      <w:r>
+        <w:t xml:space="preserve">Jump statements (break, continue, return) </w:t>
+      </w:r>
+    </w:p>
+    <w:p>
+      <w:pPr>
+        <w:pStyle w:val="BodyText"/>
+        <w:numPr>
+          <w:ilvl w:val="0"/>
+          <w:numId w:val="4"/>
+        </w:numPr>
+        <w:tabs>
+          <w:tab w:val="left" w:pos="709"/>
+        </w:tabs>
+      </w:pPr>
+      <w:r>
+        <w:t xml:space="preserve">Create programs implementing different control flow statements </w:t>
+      </w:r>
+    </w:p>
+    <w:p>
+      <w:pPr>
+        <w:pStyle w:val="BodyText"/>
+      </w:pPr>
+      <w:r>
+        <w:rPr>
+          <w:rStyle w:val="Strong"/>
+        </w:rPr>
+        <w:t>Java Afternoon (2 hours)</w:t>
+      </w:r>
+    </w:p>
+    <w:p>
+      <w:pPr>
+        <w:pStyle w:val="BodyText"/>
+        <w:numPr>
+          <w:ilvl w:val="0"/>
+          <w:numId w:val="5"/>
+        </w:numPr>
+        <w:tabs>
+          <w:tab w:val="left" w:pos="709"/>
+        </w:tabs>
+        <w:spacing w:after="0"/>
+      </w:pPr>
+      <w:proofErr w:type="spellStart"/>
+      <w:r>
+        <w:rPr>
+          <w:rStyle w:val="Strong"/>
+        </w:rPr>
+        <w:t>HackerRank</w:t>
+      </w:r>
+      <w:proofErr w:type="spellEnd"/>
+      <w:r>
+        <w:rPr>
+          <w:rStyle w:val="Strong"/>
+        </w:rPr>
+        <w:t xml:space="preserve"> (1 hour)</w:t>
+      </w:r>
+      <w:r>
+        <w:t xml:space="preserve">: Complete challenges: </w:t>
+      </w:r>
+    </w:p>
+    <w:p>
+      <w:pPr>
+        <w:pStyle w:val="BodyText"/>
+        <w:numPr>
+          <w:ilvl w:val="1"/>
+          <w:numId w:val="5"/>
+        </w:numPr>
+        <w:tabs>
+          <w:tab w:val="left" w:pos="1418"/>
+        </w:tabs>
+        <w:spacing w:after="0"/>
+      </w:pPr>
+      <w:r>
+        <w:t xml:space="preserve">Java Loops I </w:t>
+      </w:r>
+    </w:p>
+    <w:p>
+      <w:pPr>
+        <w:pStyle w:val="BodyText"/>
+        <w:numPr>
+          <w:ilvl w:val="1"/>
+          <w:numId w:val="5"/>
+        </w:numPr>
+        <w:tabs>
+          <w:tab w:val="left" w:pos="1418"/>
+        </w:tabs>
+        <w:spacing w:after="0"/>
+      </w:pPr>
+      <w:r>
+        <w:t xml:space="preserve">Java Loops II </w:t>
+      </w:r>
+    </w:p>
+    <w:p>
+      <w:pPr>
+        <w:pStyle w:val="BodyText"/>
+        <w:numPr>
+          <w:ilvl w:val="1"/>
+          <w:numId w:val="5"/>
+        </w:numPr>
+        <w:tabs>
+          <w:tab w:val="left" w:pos="1418"/>
+        </w:tabs>
+        <w:spacing w:after="0"/>
+      </w:pPr>
+      <w:r>
+        <w:lastRenderedPageBreak/>
+        <w:t xml:space="preserve">Java Datatypes </w:t>
+      </w:r>
+    </w:p>
+    <w:p>
+      <w:pPr>
+        <w:pStyle w:val="BodyText"/>
+        <w:numPr>
+          <w:ilvl w:val="1"/>
+          <w:numId w:val="5"/>
+        </w:numPr>
+        <w:tabs>
+          <w:tab w:val="left" w:pos="1418"/>
+        </w:tabs>
+        <w:spacing w:after="0"/>
+      </w:pPr>
+      <w:r>
+        <w:t xml:space="preserve">Java End-of-file </w:t>
+      </w:r>
+    </w:p>
+    <w:p>
+      <w:pPr>
+        <w:pStyle w:val="BodyText"/>
+        <w:numPr>
+          <w:ilvl w:val="0"/>
+          <w:numId w:val="5"/>
         </w:numPr>
         <w:tabs>
           <w:tab w:val="left" w:pos="709"/>
@@ -349,7 +719,7 @@
         <w:t>Practice (1 hour)</w:t>
       </w:r>
       <w:r>
-        <w:t xml:space="preserve">: Create simple programs that use variables and operators </w:t>
+        <w:t xml:space="preserve">: Implement a simple calculator program using control flow structures </w:t>
       </w:r>
     </w:p>
     <w:p>
@@ -360,99 +730,54 @@
         <w:rPr>
           <w:rStyle w:val="Strong"/>
         </w:rPr>
-        <w:t>Angular (1 hour) - Modules 1-11</w:t>
-      </w:r>
-    </w:p>
-    <w:p>
-      <w:pPr>
-        <w:pStyle w:val="BodyText"/>
-        <w:numPr>
-          <w:ilvl w:val="0"/>
-          <w:numId w:val="3"/>
-        </w:numPr>
-        <w:tabs>
-          <w:tab w:val="left" w:pos="709"/>
-        </w:tabs>
-        <w:spacing w:after="0"/>
-      </w:pPr>
-      <w:r>
-        <w:t xml:space="preserve">Set up Node.js and </w:t>
-      </w:r>
-      <w:proofErr w:type="spellStart"/>
-      <w:r>
-        <w:t>npm</w:t>
-      </w:r>
-      <w:proofErr w:type="spellEnd"/>
-      <w:r>
-        <w:t xml:space="preserve"> </w:t>
-      </w:r>
-    </w:p>
-    <w:p>
-      <w:pPr>
-        <w:pStyle w:val="BodyText"/>
-        <w:numPr>
-          <w:ilvl w:val="0"/>
-          <w:numId w:val="3"/>
-        </w:numPr>
-        <w:tabs>
-          <w:tab w:val="left" w:pos="709"/>
-        </w:tabs>
-        <w:spacing w:after="0"/>
-      </w:pPr>
-      <w:r>
-        <w:t xml:space="preserve">Install Angular CLI </w:t>
-      </w:r>
-    </w:p>
-    <w:p>
-      <w:pPr>
-        <w:pStyle w:val="BodyText"/>
-        <w:numPr>
-          <w:ilvl w:val="0"/>
-          <w:numId w:val="3"/>
-        </w:numPr>
-        <w:tabs>
-          <w:tab w:val="left" w:pos="709"/>
-        </w:tabs>
-        <w:spacing w:after="0"/>
-      </w:pPr>
-      <w:r>
-        <w:t xml:space="preserve">Create your first Angular application </w:t>
-      </w:r>
-    </w:p>
-    <w:p>
-      <w:pPr>
-        <w:pStyle w:val="BodyText"/>
-        <w:numPr>
-          <w:ilvl w:val="0"/>
-          <w:numId w:val="3"/>
-        </w:numPr>
-        <w:tabs>
-          <w:tab w:val="left" w:pos="709"/>
-        </w:tabs>
-        <w:spacing w:after="0"/>
-      </w:pPr>
-      <w:proofErr w:type="gramStart"/>
-      <w:r>
-        <w:t>Understand</w:t>
-      </w:r>
-      <w:proofErr w:type="gramEnd"/>
-      <w:r>
-        <w:t xml:space="preserve"> Angular project structure </w:t>
-      </w:r>
-    </w:p>
-    <w:p>
-      <w:pPr>
-        <w:pStyle w:val="BodyText"/>
-        <w:numPr>
-          <w:ilvl w:val="0"/>
-          <w:numId w:val="3"/>
-        </w:numPr>
-        <w:tabs>
-          <w:tab w:val="left" w:pos="709"/>
-        </w:tabs>
-      </w:pPr>
-      <w:r>
-        <w:t xml:space="preserve">Introduction to TypeScript basics </w:t>
+        <w:t>Angular (1 hour) - Modules 12-22</w:t>
+      </w:r>
+    </w:p>
+    <w:p>
+      <w:pPr>
+        <w:pStyle w:val="BodyText"/>
+        <w:numPr>
+          <w:ilvl w:val="0"/>
+          <w:numId w:val="6"/>
+        </w:numPr>
+        <w:tabs>
+          <w:tab w:val="left" w:pos="709"/>
+        </w:tabs>
+        <w:spacing w:after="0"/>
+      </w:pPr>
+      <w:r>
+        <w:t xml:space="preserve">TypeScript variables, types, and functions </w:t>
+      </w:r>
+    </w:p>
+    <w:p>
+      <w:pPr>
+        <w:pStyle w:val="BodyText"/>
+        <w:numPr>
+          <w:ilvl w:val="0"/>
+          <w:numId w:val="6"/>
+        </w:numPr>
+        <w:tabs>
+          <w:tab w:val="left" w:pos="709"/>
+        </w:tabs>
+        <w:spacing w:after="0"/>
+      </w:pPr>
+      <w:r>
+        <w:t xml:space="preserve">TypeScript classes and interfaces </w:t>
+      </w:r>
+    </w:p>
+    <w:p>
+      <w:pPr>
+        <w:pStyle w:val="BodyText"/>
+        <w:numPr>
+          <w:ilvl w:val="0"/>
+          <w:numId w:val="6"/>
+        </w:numPr>
+        <w:tabs>
+          <w:tab w:val="left" w:pos="709"/>
+        </w:tabs>
+      </w:pPr>
+      <w:r>
+        <w:t xml:space="preserve">Angular component basics </w:t>
       </w:r>
     </w:p>
     <w:p>
@@ -460,7 +785,7 @@
         <w:pStyle w:val="Heading3"/>
       </w:pPr>
       <w:r>
-        <w:t>DAY 2: Java Control Flow</w:t>
+        <w:t>DAY 3: Java Classes &amp; Objects I</w:t>
       </w:r>
     </w:p>
     <w:p>
@@ -479,62 +804,78 @@
         <w:pStyle w:val="BodyText"/>
         <w:numPr>
           <w:ilvl w:val="0"/>
-          <w:numId w:val="4"/>
-        </w:numPr>
-        <w:tabs>
-          <w:tab w:val="left" w:pos="709"/>
-        </w:tabs>
-        <w:spacing w:after="0"/>
-      </w:pPr>
-      <w:r>
-        <w:t xml:space="preserve">Decision making statements (if, if-else, switch) </w:t>
-      </w:r>
-    </w:p>
-    <w:p>
-      <w:pPr>
-        <w:pStyle w:val="BodyText"/>
-        <w:numPr>
-          <w:ilvl w:val="0"/>
-          <w:numId w:val="4"/>
-        </w:numPr>
-        <w:tabs>
-          <w:tab w:val="left" w:pos="709"/>
-        </w:tabs>
-        <w:spacing w:after="0"/>
-      </w:pPr>
-      <w:r>
-        <w:t xml:space="preserve">Looping structures (for, while, do-while) </w:t>
-      </w:r>
-    </w:p>
-    <w:p>
-      <w:pPr>
-        <w:pStyle w:val="BodyText"/>
-        <w:numPr>
-          <w:ilvl w:val="0"/>
-          <w:numId w:val="4"/>
-        </w:numPr>
-        <w:tabs>
-          <w:tab w:val="left" w:pos="709"/>
-        </w:tabs>
-        <w:spacing w:after="0"/>
-      </w:pPr>
-      <w:r>
-        <w:t xml:space="preserve">Jump statements (break, continue, return) </w:t>
-      </w:r>
-    </w:p>
-    <w:p>
-      <w:pPr>
-        <w:pStyle w:val="BodyText"/>
-        <w:numPr>
-          <w:ilvl w:val="0"/>
-          <w:numId w:val="4"/>
-        </w:numPr>
-        <w:tabs>
-          <w:tab w:val="left" w:pos="709"/>
-        </w:tabs>
-      </w:pPr>
-      <w:r>
-        <w:t xml:space="preserve">Create programs implementing different control flow statements </w:t>
+          <w:numId w:val="7"/>
+        </w:numPr>
+        <w:tabs>
+          <w:tab w:val="left" w:pos="709"/>
+        </w:tabs>
+        <w:spacing w:after="0"/>
+      </w:pPr>
+      <w:r>
+        <w:t xml:space="preserve">Object-oriented programming concepts </w:t>
+      </w:r>
+    </w:p>
+    <w:p>
+      <w:pPr>
+        <w:pStyle w:val="BodyText"/>
+        <w:numPr>
+          <w:ilvl w:val="0"/>
+          <w:numId w:val="7"/>
+        </w:numPr>
+        <w:tabs>
+          <w:tab w:val="left" w:pos="709"/>
+        </w:tabs>
+        <w:spacing w:after="0"/>
+      </w:pPr>
+      <w:r>
+        <w:t xml:space="preserve">Classes and objects </w:t>
+      </w:r>
+    </w:p>
+    <w:p>
+      <w:pPr>
+        <w:pStyle w:val="BodyText"/>
+        <w:numPr>
+          <w:ilvl w:val="0"/>
+          <w:numId w:val="7"/>
+        </w:numPr>
+        <w:tabs>
+          <w:tab w:val="left" w:pos="709"/>
+        </w:tabs>
+        <w:spacing w:after="0"/>
+      </w:pPr>
+      <w:r>
+        <w:t xml:space="preserve">Class attributes and methods </w:t>
+      </w:r>
+    </w:p>
+    <w:p>
+      <w:pPr>
+        <w:pStyle w:val="BodyText"/>
+        <w:numPr>
+          <w:ilvl w:val="0"/>
+          <w:numId w:val="7"/>
+        </w:numPr>
+        <w:tabs>
+          <w:tab w:val="left" w:pos="709"/>
+        </w:tabs>
+        <w:spacing w:after="0"/>
+      </w:pPr>
+      <w:r>
+        <w:t xml:space="preserve">Constructors and this keyword </w:t>
+      </w:r>
+    </w:p>
+    <w:p>
+      <w:pPr>
+        <w:pStyle w:val="BodyText"/>
+        <w:numPr>
+          <w:ilvl w:val="0"/>
+          <w:numId w:val="7"/>
+        </w:numPr>
+        <w:tabs>
+          <w:tab w:val="left" w:pos="709"/>
+        </w:tabs>
+      </w:pPr>
+      <w:r>
+        <w:t xml:space="preserve">Object instantiation and reference variables </w:t>
       </w:r>
     </w:p>
     <w:p>
@@ -553,7 +894,7 @@
         <w:pStyle w:val="BodyText"/>
         <w:numPr>
           <w:ilvl w:val="0"/>
-          <w:numId w:val="5"/>
+          <w:numId w:val="8"/>
         </w:numPr>
         <w:tabs>
           <w:tab w:val="left" w:pos="709"/>
@@ -575,7 +916,7 @@
         <w:t xml:space="preserve"> (1 hour)</w:t>
       </w:r>
       <w:r>
-        <w:t xml:space="preserve">: Complete challenges: </w:t>
+        <w:t xml:space="preserve">: Complete OOP challenges: </w:t>
       </w:r>
     </w:p>
     <w:p>
@@ -583,7 +924,7 @@
         <w:pStyle w:val="BodyText"/>
         <w:numPr>
           <w:ilvl w:val="1"/>
-          <w:numId w:val="5"/>
+          <w:numId w:val="8"/>
         </w:numPr>
         <w:tabs>
           <w:tab w:val="left" w:pos="1418"/>
@@ -591,7 +932,7 @@
         <w:spacing w:after="0"/>
       </w:pPr>
       <w:r>
-        <w:t xml:space="preserve">Java Loops I </w:t>
+        <w:t xml:space="preserve">Java Object Oriented Programming </w:t>
       </w:r>
     </w:p>
     <w:p>
@@ -599,7 +940,7 @@
         <w:pStyle w:val="BodyText"/>
         <w:numPr>
           <w:ilvl w:val="1"/>
-          <w:numId w:val="5"/>
+          <w:numId w:val="8"/>
         </w:numPr>
         <w:tabs>
           <w:tab w:val="left" w:pos="1418"/>
@@ -607,7 +948,7 @@
         <w:spacing w:after="0"/>
       </w:pPr>
       <w:r>
-        <w:t xml:space="preserve">Java Loops II </w:t>
+        <w:t xml:space="preserve">Java Inheritance I </w:t>
       </w:r>
     </w:p>
     <w:p>
@@ -615,7 +956,7 @@
         <w:pStyle w:val="BodyText"/>
         <w:numPr>
           <w:ilvl w:val="1"/>
-          <w:numId w:val="5"/>
+          <w:numId w:val="8"/>
         </w:numPr>
         <w:tabs>
           <w:tab w:val="left" w:pos="1418"/>
@@ -623,32 +964,15 @@
         <w:spacing w:after="0"/>
       </w:pPr>
       <w:r>
-        <w:lastRenderedPageBreak/>
-        <w:t xml:space="preserve">Java Datatypes </w:t>
-      </w:r>
-    </w:p>
-    <w:p>
-      <w:pPr>
-        <w:pStyle w:val="BodyText"/>
-        <w:numPr>
-          <w:ilvl w:val="1"/>
-          <w:numId w:val="5"/>
-        </w:numPr>
-        <w:tabs>
-          <w:tab w:val="left" w:pos="1418"/>
-        </w:tabs>
-        <w:spacing w:after="0"/>
-      </w:pPr>
-      <w:r>
-        <w:t xml:space="preserve">Java End-of-file </w:t>
-      </w:r>
-    </w:p>
-    <w:p>
-      <w:pPr>
-        <w:pStyle w:val="BodyText"/>
-        <w:numPr>
-          <w:ilvl w:val="0"/>
-          <w:numId w:val="5"/>
+        <w:t xml:space="preserve">Java Method Overriding </w:t>
+      </w:r>
+    </w:p>
+    <w:p>
+      <w:pPr>
+        <w:pStyle w:val="BodyText"/>
+        <w:numPr>
+          <w:ilvl w:val="0"/>
+          <w:numId w:val="8"/>
         </w:numPr>
         <w:tabs>
           <w:tab w:val="left" w:pos="709"/>
@@ -661,7 +985,7 @@
         <w:t>Practice (1 hour)</w:t>
       </w:r>
       <w:r>
-        <w:t xml:space="preserve">: Implement a simple calculator program using control flow structures </w:t>
+        <w:t xml:space="preserve">: Create a simple Student class with attributes and methods </w:t>
       </w:r>
     </w:p>
     <w:p>
@@ -672,54 +996,54 @@
         <w:rPr>
           <w:rStyle w:val="Strong"/>
         </w:rPr>
-        <w:t>Angular (1 hour) - Modules 12-22</w:t>
-      </w:r>
-    </w:p>
-    <w:p>
-      <w:pPr>
-        <w:pStyle w:val="BodyText"/>
-        <w:numPr>
-          <w:ilvl w:val="0"/>
-          <w:numId w:val="6"/>
-        </w:numPr>
-        <w:tabs>
-          <w:tab w:val="left" w:pos="709"/>
-        </w:tabs>
-        <w:spacing w:after="0"/>
-      </w:pPr>
-      <w:r>
-        <w:t xml:space="preserve">TypeScript variables, types, and functions </w:t>
-      </w:r>
-    </w:p>
-    <w:p>
-      <w:pPr>
-        <w:pStyle w:val="BodyText"/>
-        <w:numPr>
-          <w:ilvl w:val="0"/>
-          <w:numId w:val="6"/>
-        </w:numPr>
-        <w:tabs>
-          <w:tab w:val="left" w:pos="709"/>
-        </w:tabs>
-        <w:spacing w:after="0"/>
-      </w:pPr>
-      <w:r>
-        <w:t xml:space="preserve">TypeScript classes and interfaces </w:t>
-      </w:r>
-    </w:p>
-    <w:p>
-      <w:pPr>
-        <w:pStyle w:val="BodyText"/>
-        <w:numPr>
-          <w:ilvl w:val="0"/>
-          <w:numId w:val="6"/>
-        </w:numPr>
-        <w:tabs>
-          <w:tab w:val="left" w:pos="709"/>
-        </w:tabs>
-      </w:pPr>
-      <w:r>
-        <w:t xml:space="preserve">Angular component basics </w:t>
+        <w:t>Angular (1 hour) - Modules 23-33</w:t>
+      </w:r>
+    </w:p>
+    <w:p>
+      <w:pPr>
+        <w:pStyle w:val="BodyText"/>
+        <w:numPr>
+          <w:ilvl w:val="0"/>
+          <w:numId w:val="9"/>
+        </w:numPr>
+        <w:tabs>
+          <w:tab w:val="left" w:pos="709"/>
+        </w:tabs>
+        <w:spacing w:after="0"/>
+      </w:pPr>
+      <w:r>
+        <w:t xml:space="preserve">Creating components </w:t>
+      </w:r>
+    </w:p>
+    <w:p>
+      <w:pPr>
+        <w:pStyle w:val="BodyText"/>
+        <w:numPr>
+          <w:ilvl w:val="0"/>
+          <w:numId w:val="9"/>
+        </w:numPr>
+        <w:tabs>
+          <w:tab w:val="left" w:pos="709"/>
+        </w:tabs>
+        <w:spacing w:after="0"/>
+      </w:pPr>
+      <w:r>
+        <w:t xml:space="preserve">Component templates </w:t>
+      </w:r>
+    </w:p>
+    <w:p>
+      <w:pPr>
+        <w:pStyle w:val="BodyText"/>
+        <w:numPr>
+          <w:ilvl w:val="0"/>
+          <w:numId w:val="9"/>
+        </w:numPr>
+        <w:tabs>
+          <w:tab w:val="left" w:pos="709"/>
+        </w:tabs>
+      </w:pPr>
+      <w:r>
+        <w:t xml:space="preserve">Understanding component lifecycle </w:t>
       </w:r>
     </w:p>
     <w:p>
@@ -727,7 +1051,7 @@
         <w:pStyle w:val="Heading3"/>
       </w:pPr>
       <w:r>
-        <w:t>DAY 3: Java Classes &amp; Objects I</w:t>
+        <w:t>DAY 4: Java Classes &amp; Objects II</w:t>
       </w:r>
     </w:p>
     <w:p>
@@ -746,78 +1070,78 @@
         <w:pStyle w:val="BodyText"/>
         <w:numPr>
           <w:ilvl w:val="0"/>
-          <w:numId w:val="7"/>
-        </w:numPr>
-        <w:tabs>
-          <w:tab w:val="left" w:pos="709"/>
-        </w:tabs>
-        <w:spacing w:after="0"/>
-      </w:pPr>
-      <w:r>
-        <w:t xml:space="preserve">Object-oriented programming concepts </w:t>
-      </w:r>
-    </w:p>
-    <w:p>
-      <w:pPr>
-        <w:pStyle w:val="BodyText"/>
-        <w:numPr>
-          <w:ilvl w:val="0"/>
-          <w:numId w:val="7"/>
-        </w:numPr>
-        <w:tabs>
-          <w:tab w:val="left" w:pos="709"/>
-        </w:tabs>
-        <w:spacing w:after="0"/>
-      </w:pPr>
-      <w:r>
-        <w:t xml:space="preserve">Classes and objects </w:t>
-      </w:r>
-    </w:p>
-    <w:p>
-      <w:pPr>
-        <w:pStyle w:val="BodyText"/>
-        <w:numPr>
-          <w:ilvl w:val="0"/>
-          <w:numId w:val="7"/>
-        </w:numPr>
-        <w:tabs>
-          <w:tab w:val="left" w:pos="709"/>
-        </w:tabs>
-        <w:spacing w:after="0"/>
-      </w:pPr>
-      <w:r>
-        <w:t xml:space="preserve">Class attributes and methods </w:t>
-      </w:r>
-    </w:p>
-    <w:p>
-      <w:pPr>
-        <w:pStyle w:val="BodyText"/>
-        <w:numPr>
-          <w:ilvl w:val="0"/>
-          <w:numId w:val="7"/>
-        </w:numPr>
-        <w:tabs>
-          <w:tab w:val="left" w:pos="709"/>
-        </w:tabs>
-        <w:spacing w:after="0"/>
-      </w:pPr>
-      <w:r>
-        <w:t xml:space="preserve">Constructors and this keyword </w:t>
-      </w:r>
-    </w:p>
-    <w:p>
-      <w:pPr>
-        <w:pStyle w:val="BodyText"/>
-        <w:numPr>
-          <w:ilvl w:val="0"/>
-          <w:numId w:val="7"/>
-        </w:numPr>
-        <w:tabs>
-          <w:tab w:val="left" w:pos="709"/>
-        </w:tabs>
-      </w:pPr>
-      <w:r>
-        <w:t xml:space="preserve">Object instantiation and reference variables </w:t>
+          <w:numId w:val="10"/>
+        </w:numPr>
+        <w:tabs>
+          <w:tab w:val="left" w:pos="709"/>
+        </w:tabs>
+        <w:spacing w:after="0"/>
+      </w:pPr>
+      <w:r>
+        <w:t xml:space="preserve">Encapsulation and access modifiers </w:t>
+      </w:r>
+    </w:p>
+    <w:p>
+      <w:pPr>
+        <w:pStyle w:val="BodyText"/>
+        <w:numPr>
+          <w:ilvl w:val="0"/>
+          <w:numId w:val="10"/>
+        </w:numPr>
+        <w:tabs>
+          <w:tab w:val="left" w:pos="709"/>
+        </w:tabs>
+        <w:spacing w:after="0"/>
+      </w:pPr>
+      <w:r>
+        <w:t xml:space="preserve">Getter and setter methods </w:t>
+      </w:r>
+    </w:p>
+    <w:p>
+      <w:pPr>
+        <w:pStyle w:val="BodyText"/>
+        <w:numPr>
+          <w:ilvl w:val="0"/>
+          <w:numId w:val="10"/>
+        </w:numPr>
+        <w:tabs>
+          <w:tab w:val="left" w:pos="709"/>
+        </w:tabs>
+        <w:spacing w:after="0"/>
+      </w:pPr>
+      <w:r>
+        <w:t xml:space="preserve">Static variables and methods </w:t>
+      </w:r>
+    </w:p>
+    <w:p>
+      <w:pPr>
+        <w:pStyle w:val="BodyText"/>
+        <w:numPr>
+          <w:ilvl w:val="0"/>
+          <w:numId w:val="10"/>
+        </w:numPr>
+        <w:tabs>
+          <w:tab w:val="left" w:pos="709"/>
+        </w:tabs>
+        <w:spacing w:after="0"/>
+      </w:pPr>
+      <w:r>
+        <w:t xml:space="preserve">Final variables and methods </w:t>
+      </w:r>
+    </w:p>
+    <w:p>
+      <w:pPr>
+        <w:pStyle w:val="BodyText"/>
+        <w:numPr>
+          <w:ilvl w:val="0"/>
+          <w:numId w:val="10"/>
+        </w:numPr>
+        <w:tabs>
+          <w:tab w:val="left" w:pos="709"/>
+        </w:tabs>
+      </w:pPr>
+      <w:r>
+        <w:t xml:space="preserve">Method overloading </w:t>
       </w:r>
     </w:p>
     <w:p>
@@ -836,7 +1160,7 @@
         <w:pStyle w:val="BodyText"/>
         <w:numPr>
           <w:ilvl w:val="0"/>
-          <w:numId w:val="8"/>
+          <w:numId w:val="11"/>
         </w:numPr>
         <w:tabs>
           <w:tab w:val="left" w:pos="709"/>
@@ -858,7 +1182,7 @@
         <w:t xml:space="preserve"> (1 hour)</w:t>
       </w:r>
       <w:r>
-        <w:t xml:space="preserve">: Complete OOP challenges: </w:t>
+        <w:t xml:space="preserve">: Complete challenges: </w:t>
       </w:r>
     </w:p>
     <w:p>
@@ -866,7 +1190,7 @@
         <w:pStyle w:val="BodyText"/>
         <w:numPr>
           <w:ilvl w:val="1"/>
-          <w:numId w:val="8"/>
+          <w:numId w:val="11"/>
         </w:numPr>
         <w:tabs>
           <w:tab w:val="left" w:pos="1418"/>
@@ -874,7 +1198,7 @@
         <w:spacing w:after="0"/>
       </w:pPr>
       <w:r>
-        <w:t xml:space="preserve">Java Object Oriented Programming </w:t>
+        <w:t xml:space="preserve">Java Inheritance II </w:t>
       </w:r>
     </w:p>
     <w:p>
@@ -882,7 +1206,7 @@
         <w:pStyle w:val="BodyText"/>
         <w:numPr>
           <w:ilvl w:val="1"/>
-          <w:numId w:val="8"/>
+          <w:numId w:val="11"/>
         </w:numPr>
         <w:tabs>
           <w:tab w:val="left" w:pos="1418"/>
@@ -890,7 +1214,7 @@
         <w:spacing w:after="0"/>
       </w:pPr>
       <w:r>
-        <w:t xml:space="preserve">Java Inheritance I </w:t>
+        <w:t xml:space="preserve">Java Abstract Class </w:t>
       </w:r>
     </w:p>
     <w:p>
@@ -898,7 +1222,7 @@
         <w:pStyle w:val="BodyText"/>
         <w:numPr>
           <w:ilvl w:val="1"/>
-          <w:numId w:val="8"/>
+          <w:numId w:val="11"/>
         </w:numPr>
         <w:tabs>
           <w:tab w:val="left" w:pos="1418"/>
@@ -906,15 +1230,16 @@
         <w:spacing w:after="0"/>
       </w:pPr>
       <w:r>
-        <w:t xml:space="preserve">Java Method Overriding </w:t>
-      </w:r>
-    </w:p>
-    <w:p>
-      <w:pPr>
-        <w:pStyle w:val="BodyText"/>
-        <w:numPr>
-          <w:ilvl w:val="0"/>
-          <w:numId w:val="8"/>
+        <w:lastRenderedPageBreak/>
+        <w:t xml:space="preserve">Java Interface </w:t>
+      </w:r>
+    </w:p>
+    <w:p>
+      <w:pPr>
+        <w:pStyle w:val="BodyText"/>
+        <w:numPr>
+          <w:ilvl w:val="0"/>
+          <w:numId w:val="11"/>
         </w:numPr>
         <w:tabs>
           <w:tab w:val="left" w:pos="709"/>
@@ -927,7 +1252,15 @@
         <w:t>Practice (1 hour)</w:t>
       </w:r>
       <w:r>
-        <w:t xml:space="preserve">: Create a simple Student class with attributes and methods </w:t>
+        <w:t xml:space="preserve">: Extend your </w:t>
+      </w:r>
+      <w:proofErr w:type="gramStart"/>
+      <w:r>
+        <w:t>Student</w:t>
+      </w:r>
+      <w:proofErr w:type="gramEnd"/>
+      <w:r>
+        <w:t xml:space="preserve"> class with proper encapsulation and static members </w:t>
       </w:r>
     </w:p>
     <w:p>
@@ -938,54 +1271,78 @@
         <w:rPr>
           <w:rStyle w:val="Strong"/>
         </w:rPr>
-        <w:t>Angular (1 hour) - Modules 23-33</w:t>
-      </w:r>
-    </w:p>
-    <w:p>
-      <w:pPr>
-        <w:pStyle w:val="BodyText"/>
-        <w:numPr>
-          <w:ilvl w:val="0"/>
-          <w:numId w:val="9"/>
-        </w:numPr>
-        <w:tabs>
-          <w:tab w:val="left" w:pos="709"/>
-        </w:tabs>
-        <w:spacing w:after="0"/>
-      </w:pPr>
-      <w:r>
-        <w:t xml:space="preserve">Creating components </w:t>
-      </w:r>
-    </w:p>
-    <w:p>
-      <w:pPr>
-        <w:pStyle w:val="BodyText"/>
-        <w:numPr>
-          <w:ilvl w:val="0"/>
-          <w:numId w:val="9"/>
-        </w:numPr>
-        <w:tabs>
-          <w:tab w:val="left" w:pos="709"/>
-        </w:tabs>
-        <w:spacing w:after="0"/>
-      </w:pPr>
-      <w:r>
-        <w:t xml:space="preserve">Component templates </w:t>
-      </w:r>
-    </w:p>
-    <w:p>
-      <w:pPr>
-        <w:pStyle w:val="BodyText"/>
-        <w:numPr>
-          <w:ilvl w:val="0"/>
-          <w:numId w:val="9"/>
-        </w:numPr>
-        <w:tabs>
-          <w:tab w:val="left" w:pos="709"/>
-        </w:tabs>
-      </w:pPr>
-      <w:r>
-        <w:t xml:space="preserve">Understanding component lifecycle </w:t>
+        <w:t>Angular (1 hour) - Modules 34-44</w:t>
+      </w:r>
+    </w:p>
+    <w:p>
+      <w:pPr>
+        <w:pStyle w:val="BodyText"/>
+        <w:numPr>
+          <w:ilvl w:val="0"/>
+          <w:numId w:val="12"/>
+        </w:numPr>
+        <w:tabs>
+          <w:tab w:val="left" w:pos="709"/>
+        </w:tabs>
+        <w:spacing w:after="0"/>
+      </w:pPr>
+      <w:r>
+        <w:t xml:space="preserve">Data binding in Angular </w:t>
+      </w:r>
+    </w:p>
+    <w:p>
+      <w:pPr>
+        <w:pStyle w:val="BodyText"/>
+        <w:numPr>
+          <w:ilvl w:val="0"/>
+          <w:numId w:val="12"/>
+        </w:numPr>
+        <w:tabs>
+          <w:tab w:val="left" w:pos="709"/>
+        </w:tabs>
+        <w:spacing w:after="0"/>
+      </w:pPr>
+      <w:r>
+        <w:t xml:space="preserve">Property binding </w:t>
+      </w:r>
+    </w:p>
+    <w:p>
+      <w:pPr>
+        <w:pStyle w:val="BodyText"/>
+        <w:numPr>
+          <w:ilvl w:val="0"/>
+          <w:numId w:val="12"/>
+        </w:numPr>
+        <w:tabs>
+          <w:tab w:val="left" w:pos="709"/>
+        </w:tabs>
+        <w:spacing w:after="0"/>
+      </w:pPr>
+      <w:r>
+        <w:t xml:space="preserve">Event binding </w:t>
+      </w:r>
+    </w:p>
+    <w:p>
+      <w:pPr>
+        <w:pStyle w:val="BodyText"/>
+        <w:numPr>
+          <w:ilvl w:val="0"/>
+          <w:numId w:val="12"/>
+        </w:numPr>
+        <w:tabs>
+          <w:tab w:val="left" w:pos="709"/>
+        </w:tabs>
+      </w:pPr>
+      <w:r>
+        <w:t xml:space="preserve">Two-way binding with </w:t>
+      </w:r>
+      <w:proofErr w:type="spellStart"/>
+      <w:r>
+        <w:t>ngModel</w:t>
+      </w:r>
+      <w:proofErr w:type="spellEnd"/>
+      <w:r>
+        <w:t xml:space="preserve"> </w:t>
       </w:r>
     </w:p>
     <w:p>
@@ -993,7 +1350,7 @@
         <w:pStyle w:val="Heading3"/>
       </w:pPr>
       <w:r>
-        <w:t>DAY 4: Java Classes &amp; Objects II</w:t>
+        <w:t>DAY 5: Java Inheritance &amp; Polymorphism</w:t>
       </w:r>
     </w:p>
     <w:p>
@@ -1012,78 +1369,78 @@
         <w:pStyle w:val="BodyText"/>
         <w:numPr>
           <w:ilvl w:val="0"/>
-          <w:numId w:val="10"/>
-        </w:numPr>
-        <w:tabs>
-          <w:tab w:val="left" w:pos="709"/>
-        </w:tabs>
-        <w:spacing w:after="0"/>
-      </w:pPr>
-      <w:r>
-        <w:t xml:space="preserve">Encapsulation and access modifiers </w:t>
-      </w:r>
-    </w:p>
-    <w:p>
-      <w:pPr>
-        <w:pStyle w:val="BodyText"/>
-        <w:numPr>
-          <w:ilvl w:val="0"/>
-          <w:numId w:val="10"/>
-        </w:numPr>
-        <w:tabs>
-          <w:tab w:val="left" w:pos="709"/>
-        </w:tabs>
-        <w:spacing w:after="0"/>
-      </w:pPr>
-      <w:r>
-        <w:t xml:space="preserve">Getter and setter methods </w:t>
-      </w:r>
-    </w:p>
-    <w:p>
-      <w:pPr>
-        <w:pStyle w:val="BodyText"/>
-        <w:numPr>
-          <w:ilvl w:val="0"/>
-          <w:numId w:val="10"/>
-        </w:numPr>
-        <w:tabs>
-          <w:tab w:val="left" w:pos="709"/>
-        </w:tabs>
-        <w:spacing w:after="0"/>
-      </w:pPr>
-      <w:r>
-        <w:t xml:space="preserve">Static variables and methods </w:t>
-      </w:r>
-    </w:p>
-    <w:p>
-      <w:pPr>
-        <w:pStyle w:val="BodyText"/>
-        <w:numPr>
-          <w:ilvl w:val="0"/>
-          <w:numId w:val="10"/>
-        </w:numPr>
-        <w:tabs>
-          <w:tab w:val="left" w:pos="709"/>
-        </w:tabs>
-        <w:spacing w:after="0"/>
-      </w:pPr>
-      <w:r>
-        <w:t xml:space="preserve">Final variables and methods </w:t>
-      </w:r>
-    </w:p>
-    <w:p>
-      <w:pPr>
-        <w:pStyle w:val="BodyText"/>
-        <w:numPr>
-          <w:ilvl w:val="0"/>
-          <w:numId w:val="10"/>
-        </w:numPr>
-        <w:tabs>
-          <w:tab w:val="left" w:pos="709"/>
-        </w:tabs>
-      </w:pPr>
-      <w:r>
-        <w:t xml:space="preserve">Method overloading </w:t>
+          <w:numId w:val="13"/>
+        </w:numPr>
+        <w:tabs>
+          <w:tab w:val="left" w:pos="709"/>
+        </w:tabs>
+        <w:spacing w:after="0"/>
+      </w:pPr>
+      <w:r>
+        <w:t xml:space="preserve">Inheritance concepts </w:t>
+      </w:r>
+    </w:p>
+    <w:p>
+      <w:pPr>
+        <w:pStyle w:val="BodyText"/>
+        <w:numPr>
+          <w:ilvl w:val="0"/>
+          <w:numId w:val="13"/>
+        </w:numPr>
+        <w:tabs>
+          <w:tab w:val="left" w:pos="709"/>
+        </w:tabs>
+        <w:spacing w:after="0"/>
+      </w:pPr>
+      <w:r>
+        <w:t xml:space="preserve">Super keyword and constructor chaining </w:t>
+      </w:r>
+    </w:p>
+    <w:p>
+      <w:pPr>
+        <w:pStyle w:val="BodyText"/>
+        <w:numPr>
+          <w:ilvl w:val="0"/>
+          <w:numId w:val="13"/>
+        </w:numPr>
+        <w:tabs>
+          <w:tab w:val="left" w:pos="709"/>
+        </w:tabs>
+        <w:spacing w:after="0"/>
+      </w:pPr>
+      <w:r>
+        <w:t xml:space="preserve">Method overriding </w:t>
+      </w:r>
+    </w:p>
+    <w:p>
+      <w:pPr>
+        <w:pStyle w:val="BodyText"/>
+        <w:numPr>
+          <w:ilvl w:val="0"/>
+          <w:numId w:val="13"/>
+        </w:numPr>
+        <w:tabs>
+          <w:tab w:val="left" w:pos="709"/>
+        </w:tabs>
+        <w:spacing w:after="0"/>
+      </w:pPr>
+      <w:r>
+        <w:t xml:space="preserve">Polymorphism concepts </w:t>
+      </w:r>
+    </w:p>
+    <w:p>
+      <w:pPr>
+        <w:pStyle w:val="BodyText"/>
+        <w:numPr>
+          <w:ilvl w:val="0"/>
+          <w:numId w:val="13"/>
+        </w:numPr>
+        <w:tabs>
+          <w:tab w:val="left" w:pos="709"/>
+        </w:tabs>
+      </w:pPr>
+      <w:r>
+        <w:t xml:space="preserve">Dynamic method dispatch </w:t>
       </w:r>
     </w:p>
     <w:p>
@@ -1102,7 +1459,7 @@
         <w:pStyle w:val="BodyText"/>
         <w:numPr>
           <w:ilvl w:val="0"/>
-          <w:numId w:val="11"/>
+          <w:numId w:val="14"/>
         </w:numPr>
         <w:tabs>
           <w:tab w:val="left" w:pos="709"/>
@@ -1132,7 +1489,7 @@
         <w:pStyle w:val="BodyText"/>
         <w:numPr>
           <w:ilvl w:val="1"/>
-          <w:numId w:val="11"/>
+          <w:numId w:val="14"/>
         </w:numPr>
         <w:tabs>
           <w:tab w:val="left" w:pos="1418"/>
@@ -1140,7 +1497,7 @@
         <w:spacing w:after="0"/>
       </w:pPr>
       <w:r>
-        <w:t xml:space="preserve">Java Inheritance II </w:t>
+        <w:t xml:space="preserve">Java Method Overriding 2 (Super Keyword) </w:t>
       </w:r>
     </w:p>
     <w:p>
@@ -1148,7 +1505,7 @@
         <w:pStyle w:val="BodyText"/>
         <w:numPr>
           <w:ilvl w:val="1"/>
-          <w:numId w:val="11"/>
+          <w:numId w:val="14"/>
         </w:numPr>
         <w:tabs>
           <w:tab w:val="left" w:pos="1418"/>
@@ -1156,7 +1513,15 @@
         <w:spacing w:after="0"/>
       </w:pPr>
       <w:r>
-        <w:t xml:space="preserve">Java Abstract Class </w:t>
+        <w:t xml:space="preserve">Java </w:t>
+      </w:r>
+      <w:proofErr w:type="spellStart"/>
+      <w:r>
+        <w:t>Instanceof</w:t>
+      </w:r>
+      <w:proofErr w:type="spellEnd"/>
+      <w:r>
+        <w:t xml:space="preserve"> keyword </w:t>
       </w:r>
     </w:p>
     <w:p>
@@ -1164,7 +1529,7 @@
         <w:pStyle w:val="BodyText"/>
         <w:numPr>
           <w:ilvl w:val="1"/>
-          <w:numId w:val="11"/>
+          <w:numId w:val="14"/>
         </w:numPr>
         <w:tabs>
           <w:tab w:val="left" w:pos="1418"/>
@@ -1172,16 +1537,15 @@
         <w:spacing w:after="0"/>
       </w:pPr>
       <w:r>
-        <w:lastRenderedPageBreak/>
-        <w:t xml:space="preserve">Java Interface </w:t>
-      </w:r>
-    </w:p>
-    <w:p>
-      <w:pPr>
-        <w:pStyle w:val="BodyText"/>
-        <w:numPr>
-          <w:ilvl w:val="0"/>
-          <w:numId w:val="11"/>
+        <w:t xml:space="preserve">Java Iterator </w:t>
+      </w:r>
+    </w:p>
+    <w:p>
+      <w:pPr>
+        <w:pStyle w:val="BodyText"/>
+        <w:numPr>
+          <w:ilvl w:val="0"/>
+          <w:numId w:val="14"/>
         </w:numPr>
         <w:tabs>
           <w:tab w:val="left" w:pos="709"/>
@@ -1194,312 +1558,6 @@
         <w:t>Practice (1 hour)</w:t>
       </w:r>
       <w:r>
-        <w:t xml:space="preserve">: Extend your </w:t>
-      </w:r>
-      <w:proofErr w:type="gramStart"/>
-      <w:r>
-        <w:t>Student</w:t>
-      </w:r>
-      <w:proofErr w:type="gramEnd"/>
-      <w:r>
-        <w:t xml:space="preserve"> class with proper encapsulation and static members </w:t>
-      </w:r>
-    </w:p>
-    <w:p>
-      <w:pPr>
-        <w:pStyle w:val="BodyText"/>
-      </w:pPr>
-      <w:r>
-        <w:rPr>
-          <w:rStyle w:val="Strong"/>
-        </w:rPr>
-        <w:t>Angular (1 hour) - Modules 34-44</w:t>
-      </w:r>
-    </w:p>
-    <w:p>
-      <w:pPr>
-        <w:pStyle w:val="BodyText"/>
-        <w:numPr>
-          <w:ilvl w:val="0"/>
-          <w:numId w:val="12"/>
-        </w:numPr>
-        <w:tabs>
-          <w:tab w:val="left" w:pos="709"/>
-        </w:tabs>
-        <w:spacing w:after="0"/>
-      </w:pPr>
-      <w:r>
-        <w:t xml:space="preserve">Data binding in Angular </w:t>
-      </w:r>
-    </w:p>
-    <w:p>
-      <w:pPr>
-        <w:pStyle w:val="BodyText"/>
-        <w:numPr>
-          <w:ilvl w:val="0"/>
-          <w:numId w:val="12"/>
-        </w:numPr>
-        <w:tabs>
-          <w:tab w:val="left" w:pos="709"/>
-        </w:tabs>
-        <w:spacing w:after="0"/>
-      </w:pPr>
-      <w:r>
-        <w:t xml:space="preserve">Property binding </w:t>
-      </w:r>
-    </w:p>
-    <w:p>
-      <w:pPr>
-        <w:pStyle w:val="BodyText"/>
-        <w:numPr>
-          <w:ilvl w:val="0"/>
-          <w:numId w:val="12"/>
-        </w:numPr>
-        <w:tabs>
-          <w:tab w:val="left" w:pos="709"/>
-        </w:tabs>
-        <w:spacing w:after="0"/>
-      </w:pPr>
-      <w:r>
-        <w:t xml:space="preserve">Event binding </w:t>
-      </w:r>
-    </w:p>
-    <w:p>
-      <w:pPr>
-        <w:pStyle w:val="BodyText"/>
-        <w:numPr>
-          <w:ilvl w:val="0"/>
-          <w:numId w:val="12"/>
-        </w:numPr>
-        <w:tabs>
-          <w:tab w:val="left" w:pos="709"/>
-        </w:tabs>
-      </w:pPr>
-      <w:r>
-        <w:t xml:space="preserve">Two-way binding with </w:t>
-      </w:r>
-      <w:proofErr w:type="spellStart"/>
-      <w:r>
-        <w:t>ngModel</w:t>
-      </w:r>
-      <w:proofErr w:type="spellEnd"/>
-      <w:r>
-        <w:t xml:space="preserve"> </w:t>
-      </w:r>
-    </w:p>
-    <w:p>
-      <w:pPr>
-        <w:pStyle w:val="Heading3"/>
-      </w:pPr>
-      <w:r>
-        <w:t>DAY 5: Java Inheritance &amp; Polymorphism</w:t>
-      </w:r>
-    </w:p>
-    <w:p>
-      <w:pPr>
-        <w:pStyle w:val="BodyText"/>
-      </w:pPr>
-      <w:r>
-        <w:rPr>
-          <w:rStyle w:val="Strong"/>
-        </w:rPr>
-        <w:t>Java Morning (2 hours)</w:t>
-      </w:r>
-    </w:p>
-    <w:p>
-      <w:pPr>
-        <w:pStyle w:val="BodyText"/>
-        <w:numPr>
-          <w:ilvl w:val="0"/>
-          <w:numId w:val="13"/>
-        </w:numPr>
-        <w:tabs>
-          <w:tab w:val="left" w:pos="709"/>
-        </w:tabs>
-        <w:spacing w:after="0"/>
-      </w:pPr>
-      <w:r>
-        <w:t xml:space="preserve">Inheritance concepts </w:t>
-      </w:r>
-    </w:p>
-    <w:p>
-      <w:pPr>
-        <w:pStyle w:val="BodyText"/>
-        <w:numPr>
-          <w:ilvl w:val="0"/>
-          <w:numId w:val="13"/>
-        </w:numPr>
-        <w:tabs>
-          <w:tab w:val="left" w:pos="709"/>
-        </w:tabs>
-        <w:spacing w:after="0"/>
-      </w:pPr>
-      <w:r>
-        <w:t xml:space="preserve">Super keyword and constructor chaining </w:t>
-      </w:r>
-    </w:p>
-    <w:p>
-      <w:pPr>
-        <w:pStyle w:val="BodyText"/>
-        <w:numPr>
-          <w:ilvl w:val="0"/>
-          <w:numId w:val="13"/>
-        </w:numPr>
-        <w:tabs>
-          <w:tab w:val="left" w:pos="709"/>
-        </w:tabs>
-        <w:spacing w:after="0"/>
-      </w:pPr>
-      <w:r>
-        <w:t xml:space="preserve">Method overriding </w:t>
-      </w:r>
-    </w:p>
-    <w:p>
-      <w:pPr>
-        <w:pStyle w:val="BodyText"/>
-        <w:numPr>
-          <w:ilvl w:val="0"/>
-          <w:numId w:val="13"/>
-        </w:numPr>
-        <w:tabs>
-          <w:tab w:val="left" w:pos="709"/>
-        </w:tabs>
-        <w:spacing w:after="0"/>
-      </w:pPr>
-      <w:r>
-        <w:t xml:space="preserve">Polymorphism concepts </w:t>
-      </w:r>
-    </w:p>
-    <w:p>
-      <w:pPr>
-        <w:pStyle w:val="BodyText"/>
-        <w:numPr>
-          <w:ilvl w:val="0"/>
-          <w:numId w:val="13"/>
-        </w:numPr>
-        <w:tabs>
-          <w:tab w:val="left" w:pos="709"/>
-        </w:tabs>
-      </w:pPr>
-      <w:r>
-        <w:t xml:space="preserve">Dynamic method dispatch </w:t>
-      </w:r>
-    </w:p>
-    <w:p>
-      <w:pPr>
-        <w:pStyle w:val="BodyText"/>
-      </w:pPr>
-      <w:r>
-        <w:rPr>
-          <w:rStyle w:val="Strong"/>
-        </w:rPr>
-        <w:t>Java Afternoon (2 hours)</w:t>
-      </w:r>
-    </w:p>
-    <w:p>
-      <w:pPr>
-        <w:pStyle w:val="BodyText"/>
-        <w:numPr>
-          <w:ilvl w:val="0"/>
-          <w:numId w:val="14"/>
-        </w:numPr>
-        <w:tabs>
-          <w:tab w:val="left" w:pos="709"/>
-        </w:tabs>
-        <w:spacing w:after="0"/>
-      </w:pPr>
-      <w:proofErr w:type="spellStart"/>
-      <w:r>
-        <w:rPr>
-          <w:rStyle w:val="Strong"/>
-        </w:rPr>
-        <w:t>HackerRank</w:t>
-      </w:r>
-      <w:proofErr w:type="spellEnd"/>
-      <w:r>
-        <w:rPr>
-          <w:rStyle w:val="Strong"/>
-        </w:rPr>
-        <w:t xml:space="preserve"> (1 hour)</w:t>
-      </w:r>
-      <w:r>
-        <w:t xml:space="preserve">: Complete challenges: </w:t>
-      </w:r>
-    </w:p>
-    <w:p>
-      <w:pPr>
-        <w:pStyle w:val="BodyText"/>
-        <w:numPr>
-          <w:ilvl w:val="1"/>
-          <w:numId w:val="14"/>
-        </w:numPr>
-        <w:tabs>
-          <w:tab w:val="left" w:pos="1418"/>
-        </w:tabs>
-        <w:spacing w:after="0"/>
-      </w:pPr>
-      <w:r>
-        <w:t xml:space="preserve">Java Method Overriding 2 (Super Keyword) </w:t>
-      </w:r>
-    </w:p>
-    <w:p>
-      <w:pPr>
-        <w:pStyle w:val="BodyText"/>
-        <w:numPr>
-          <w:ilvl w:val="1"/>
-          <w:numId w:val="14"/>
-        </w:numPr>
-        <w:tabs>
-          <w:tab w:val="left" w:pos="1418"/>
-        </w:tabs>
-        <w:spacing w:after="0"/>
-      </w:pPr>
-      <w:r>
-        <w:t xml:space="preserve">Java </w:t>
-      </w:r>
-      <w:proofErr w:type="spellStart"/>
-      <w:r>
-        <w:t>Instanceof</w:t>
-      </w:r>
-      <w:proofErr w:type="spellEnd"/>
-      <w:r>
-        <w:t xml:space="preserve"> keyword </w:t>
-      </w:r>
-    </w:p>
-    <w:p>
-      <w:pPr>
-        <w:pStyle w:val="BodyText"/>
-        <w:numPr>
-          <w:ilvl w:val="1"/>
-          <w:numId w:val="14"/>
-        </w:numPr>
-        <w:tabs>
-          <w:tab w:val="left" w:pos="1418"/>
-        </w:tabs>
-        <w:spacing w:after="0"/>
-      </w:pPr>
-      <w:r>
-        <w:t xml:space="preserve">Java Iterator </w:t>
-      </w:r>
-    </w:p>
-    <w:p>
-      <w:pPr>
-        <w:pStyle w:val="BodyText"/>
-        <w:numPr>
-          <w:ilvl w:val="0"/>
-          <w:numId w:val="14"/>
-        </w:numPr>
-        <w:tabs>
-          <w:tab w:val="left" w:pos="709"/>
-        </w:tabs>
-      </w:pPr>
-      <w:r>
-        <w:rPr>
-          <w:rStyle w:val="Strong"/>
-        </w:rPr>
-        <w:t>Practice (1 hour)</w:t>
-      </w:r>
-      <w:r>
         <w:t xml:space="preserve">: Create a simple inheritance hierarchy for a school system </w:t>
       </w:r>
     </w:p>
@@ -1582,10 +1640,7 @@
         <w:pStyle w:val="Heading3"/>
       </w:pPr>
       <w:r>
-        <w:t xml:space="preserve">DAY 6: Java Abstract Classes &amp; </w:t>
-      </w:r>
-      <w:r>
-        <w:t>Interfaces</w:t>
+        <w:t>DAY 6: Java Abstract Classes &amp; Interfaces</w:t>
       </w:r>
     </w:p>
     <w:p>
@@ -2542,13 +2597,7 @@
         <w:rPr>
           <w:rStyle w:val="Strong"/>
         </w:rPr>
-        <w:t xml:space="preserve">Java Afternoon (2 </w:t>
-      </w:r>
-      <w:r>
-        <w:rPr>
-          <w:rStyle w:val="Strong"/>
-        </w:rPr>
-        <w:t>hours)</w:t>
+        <w:t>Java Afternoon (2 hours)</w:t>
       </w:r>
     </w:p>
     <w:p>
@@ -3146,13 +3195,7 @@
         <w:rPr>
           <w:rStyle w:val="Strong"/>
         </w:rPr>
-        <w:t xml:space="preserve">Java </w:t>
-      </w:r>
-      <w:r>
-        <w:rPr>
-          <w:rStyle w:val="Strong"/>
-        </w:rPr>
-        <w:t>Afternoon (2 hours)</w:t>
+        <w:t>Java Afternoon (2 hours)</w:t>
       </w:r>
     </w:p>
     <w:p>
@@ -6279,13 +6322,7 @@
         <w:rPr>
           <w:rStyle w:val="Strong"/>
         </w:rPr>
-        <w:t xml:space="preserve">Java Afternoon (2 </w:t>
-      </w:r>
-      <w:r>
-        <w:rPr>
-          <w:rStyle w:val="Strong"/>
-        </w:rPr>
-        <w:t>hours)</w:t>
+        <w:t>Java Afternoon (2 hours)</w:t>
       </w:r>
     </w:p>
     <w:p>
@@ -6423,10 +6460,7 @@
         <w:pStyle w:val="Heading3"/>
       </w:pPr>
       <w:r>
-        <w:t xml:space="preserve">DAY 24: SOLID </w:t>
-      </w:r>
-      <w:r>
-        <w:t>Principles</w:t>
+        <w:t>DAY 24: SOLID Principles</w:t>
       </w:r>
     </w:p>
     <w:p>

</xml_diff>

<commit_message>
updates to study plan. day 1 finished
</commit_message>
<xml_diff>
--- a/Java & Angular Study Plan.docx
+++ b/Java & Angular Study Plan.docx
@@ -275,12 +275,12 @@
         </w:tabs>
         <w:spacing w:after="0"/>
         <w:rPr>
-          <w:highlight w:val="yellow"/>
+          <w:strike/>
         </w:rPr>
       </w:pPr>
       <w:r>
         <w:rPr>
-          <w:highlight w:val="yellow"/>
+          <w:strike/>
         </w:rPr>
         <w:t xml:space="preserve">Java If-Else </w:t>
       </w:r>
@@ -333,12 +333,12 @@
         </w:tabs>
         <w:spacing w:after="0"/>
         <w:rPr>
-          <w:highlight w:val="yellow"/>
+          <w:strike/>
         </w:rPr>
       </w:pPr>
       <w:r>
         <w:rPr>
-          <w:highlight w:val="yellow"/>
+          <w:strike/>
         </w:rPr>
         <w:t xml:space="preserve">Java Output Formatting </w:t>
       </w:r>

</xml_diff>